<commit_message>
Update Rest API – Foresterie Nazionali.docx
update
</commit_message>
<xml_diff>
--- a/Rest API – Foresterie Nazionali.docx
+++ b/Rest API – Foresterie Nazionali.docx
@@ -39,7 +39,6 @@
           <w:docPartUnique/>
         </w:docPartObj>
       </w:sdtPr>
-      <w:sdtEndPr/>
       <w:sdtContent>
         <w:p>
           <w:pPr>
@@ -4552,6 +4551,7 @@
     <w:p>
       <w:pPr>
         <w:pStyle w:val="Titolo2"/>
+        <w:jc w:val="both"/>
       </w:pPr>
       <w:bookmarkStart w:id="8" w:name="_Toc6242440"/>
       <w:r>
@@ -6512,8 +6512,6 @@
         </w:rPr>
         <w:t>?arrivo=&lt;dd/MM/yyyy&gt;&amp;partenza=</w:t>
       </w:r>
-      <w:bookmarkStart w:id="15" w:name="_GoBack"/>
-      <w:bookmarkEnd w:id="15"/>
       <w:r>
         <w:rPr>
           <w:b/>
@@ -6845,11 +6843,11 @@
       <w:pPr>
         <w:pStyle w:val="Titolo1"/>
       </w:pPr>
-      <w:bookmarkStart w:id="16" w:name="_Toc6242448"/>
+      <w:bookmarkStart w:id="15" w:name="_Toc6242448"/>
       <w:r>
         <w:t>Gestione Prenotazioni</w:t>
       </w:r>
-      <w:bookmarkEnd w:id="16"/>
+      <w:bookmarkEnd w:id="15"/>
     </w:p>
     <w:p/>
     <w:p>
@@ -6859,7 +6857,7 @@
           <w:u w:val="single"/>
         </w:rPr>
       </w:pPr>
-      <w:bookmarkStart w:id="17" w:name="_Toc6242449"/>
+      <w:bookmarkStart w:id="16" w:name="_Toc6242449"/>
       <w:r>
         <w:t xml:space="preserve">Inserisci </w:t>
       </w:r>
@@ -6869,7 +6867,7 @@
         </w:rPr>
         <w:t>Prenotazione</w:t>
       </w:r>
-      <w:bookmarkEnd w:id="17"/>
+      <w:bookmarkEnd w:id="16"/>
     </w:p>
     <w:p/>
     <w:p>
@@ -6897,6 +6895,300 @@
       <w:proofErr w:type="spellStart"/>
       <w:r>
         <w:t>Request</w:t>
+      </w:r>
+      <w:proofErr w:type="spellEnd"/>
+    </w:p>
+    <w:p/>
+    <w:tbl>
+      <w:tblPr>
+        <w:tblStyle w:val="Grigliatabella"/>
+        <w:tblW w:w="0" w:type="auto"/>
+        <w:tblLook w:val="04A0" w:firstRow="1" w:lastRow="0" w:firstColumn="1" w:lastColumn="0" w:noHBand="0" w:noVBand="1"/>
+      </w:tblPr>
+      <w:tblGrid>
+        <w:gridCol w:w="9778"/>
+      </w:tblGrid>
+      <w:tr>
+        <w:trPr>
+          <w:trHeight w:val="708"/>
+        </w:trPr>
+        <w:tc>
+          <w:tcPr>
+            <w:tcW w:w="9778" w:type="dxa"/>
+          </w:tcPr>
+          <w:p>
+            <w:r>
+              <w:t>{</w:t>
+            </w:r>
+          </w:p>
+          <w:p>
+            <w:r>
+              <w:t xml:space="preserve">  "</w:t>
+            </w:r>
+            <w:proofErr w:type="spellStart"/>
+            <w:r>
+              <w:t>idTipoCameraQuantitaDTOs</w:t>
+            </w:r>
+            <w:proofErr w:type="spellEnd"/>
+            <w:r>
+              <w:t>": [</w:t>
+            </w:r>
+          </w:p>
+          <w:p>
+            <w:r>
+              <w:t xml:space="preserve">    {</w:t>
+            </w:r>
+          </w:p>
+          <w:p>
+            <w:r>
+              <w:t xml:space="preserve">      "</w:t>
+            </w:r>
+            <w:proofErr w:type="spellStart"/>
+            <w:r>
+              <w:t>idTipoCamera</w:t>
+            </w:r>
+            <w:proofErr w:type="spellEnd"/>
+            <w:r>
+              <w:t>": 0,</w:t>
+            </w:r>
+          </w:p>
+          <w:p>
+            <w:r>
+              <w:t xml:space="preserve">      "</w:t>
+            </w:r>
+            <w:proofErr w:type="spellStart"/>
+            <w:r>
+              <w:t>quantita</w:t>
+            </w:r>
+            <w:proofErr w:type="spellEnd"/>
+            <w:r>
+              <w:t>": 0</w:t>
+            </w:r>
+          </w:p>
+          <w:p>
+            <w:r>
+              <w:t xml:space="preserve">    }</w:t>
+            </w:r>
+          </w:p>
+          <w:p>
+            <w:r>
+              <w:t xml:space="preserve">  ],</w:t>
+            </w:r>
+          </w:p>
+          <w:p>
+            <w:r>
+              <w:t xml:space="preserve">  "</w:t>
+            </w:r>
+            <w:proofErr w:type="spellStart"/>
+            <w:r>
+              <w:t>periodoDTO</w:t>
+            </w:r>
+            <w:proofErr w:type="spellEnd"/>
+            <w:r>
+              <w:t>": {</w:t>
+            </w:r>
+          </w:p>
+          <w:p>
+            <w:r>
+              <w:t xml:space="preserve">    "arrivo": "</w:t>
+            </w:r>
+            <w:proofErr w:type="spellStart"/>
+            <w:r>
+              <w:t>string</w:t>
+            </w:r>
+            <w:proofErr w:type="spellEnd"/>
+            <w:r>
+              <w:t>",</w:t>
+            </w:r>
+          </w:p>
+          <w:p>
+            <w:r>
+              <w:t xml:space="preserve">    "partenza": "</w:t>
+            </w:r>
+            <w:proofErr w:type="spellStart"/>
+            <w:r>
+              <w:t>string</w:t>
+            </w:r>
+            <w:proofErr w:type="spellEnd"/>
+            <w:r>
+              <w:t>"</w:t>
+            </w:r>
+          </w:p>
+          <w:p>
+            <w:r>
+              <w:t xml:space="preserve">  },</w:t>
+            </w:r>
+          </w:p>
+          <w:p>
+            <w:r>
+              <w:t xml:space="preserve">  "</w:t>
+            </w:r>
+            <w:proofErr w:type="spellStart"/>
+            <w:r>
+              <w:t>richiestaRequestDTO</w:t>
+            </w:r>
+            <w:proofErr w:type="spellEnd"/>
+            <w:r>
+              <w:t>": {</w:t>
+            </w:r>
+          </w:p>
+          <w:p>
+            <w:r>
+              <w:t xml:space="preserve">    "adulti": 0,</w:t>
+            </w:r>
+          </w:p>
+          <w:p>
+            <w:r>
+              <w:t xml:space="preserve">    "bambini": 0,</w:t>
+            </w:r>
+          </w:p>
+          <w:p>
+            <w:r>
+              <w:t xml:space="preserve">    "</w:t>
+            </w:r>
+            <w:proofErr w:type="spellStart"/>
+            <w:r>
+              <w:t>idCanale</w:t>
+            </w:r>
+            <w:proofErr w:type="spellEnd"/>
+            <w:r>
+              <w:t>": 0,</w:t>
+            </w:r>
+          </w:p>
+          <w:p>
+            <w:r>
+              <w:t xml:space="preserve">    "</w:t>
+            </w:r>
+            <w:proofErr w:type="spellStart"/>
+            <w:r>
+              <w:t>idForesteria</w:t>
+            </w:r>
+            <w:proofErr w:type="spellEnd"/>
+            <w:r>
+              <w:t>": 0,</w:t>
+            </w:r>
+          </w:p>
+          <w:p>
+            <w:r>
+              <w:t xml:space="preserve">    "</w:t>
+            </w:r>
+            <w:proofErr w:type="spellStart"/>
+            <w:r>
+              <w:t>idMotivoPrenotazione</w:t>
+            </w:r>
+            <w:proofErr w:type="spellEnd"/>
+            <w:r>
+              <w:t>": 0,</w:t>
+            </w:r>
+          </w:p>
+          <w:p>
+            <w:r>
+              <w:t xml:space="preserve">    "</w:t>
+            </w:r>
+            <w:proofErr w:type="spellStart"/>
+            <w:r>
+              <w:t>idOperatore</w:t>
+            </w:r>
+            <w:proofErr w:type="spellEnd"/>
+            <w:r>
+              <w:t>": 0,</w:t>
+            </w:r>
+          </w:p>
+          <w:p>
+            <w:r>
+              <w:t xml:space="preserve">    "</w:t>
+            </w:r>
+            <w:proofErr w:type="spellStart"/>
+            <w:r>
+              <w:t>idOspite</w:t>
+            </w:r>
+            <w:proofErr w:type="spellEnd"/>
+            <w:r>
+              <w:t>": 0,</w:t>
+            </w:r>
+          </w:p>
+          <w:p>
+            <w:r>
+              <w:t xml:space="preserve">    "</w:t>
+            </w:r>
+            <w:proofErr w:type="spellStart"/>
+            <w:r>
+              <w:t>idStato</w:t>
+            </w:r>
+            <w:proofErr w:type="spellEnd"/>
+            <w:r>
+              <w:t>": 0,</w:t>
+            </w:r>
+          </w:p>
+          <w:p>
+            <w:r>
+              <w:t xml:space="preserve">    "note": "</w:t>
+            </w:r>
+            <w:proofErr w:type="spellStart"/>
+            <w:r>
+              <w:t>string</w:t>
+            </w:r>
+            <w:proofErr w:type="spellEnd"/>
+            <w:r>
+              <w:t>",</w:t>
+            </w:r>
+          </w:p>
+          <w:p>
+            <w:r>
+              <w:t xml:space="preserve">    "</w:t>
+            </w:r>
+            <w:proofErr w:type="spellStart"/>
+            <w:r>
+              <w:t>salaRiunioni</w:t>
+            </w:r>
+            <w:proofErr w:type="spellEnd"/>
+            <w:r>
+              <w:t xml:space="preserve">": </w:t>
+            </w:r>
+            <w:proofErr w:type="spellStart"/>
+            <w:r>
+              <w:t>true</w:t>
+            </w:r>
+            <w:proofErr w:type="spellEnd"/>
+            <w:r>
+              <w:t>,</w:t>
+            </w:r>
+          </w:p>
+          <w:p>
+            <w:r>
+              <w:t xml:space="preserve">    "scadenza": "</w:t>
+            </w:r>
+            <w:proofErr w:type="spellStart"/>
+            <w:r>
+              <w:t>string</w:t>
+            </w:r>
+            <w:proofErr w:type="spellEnd"/>
+            <w:r>
+              <w:t>"</w:t>
+            </w:r>
+          </w:p>
+          <w:p>
+            <w:r>
+              <w:lastRenderedPageBreak/>
+              <w:t xml:space="preserve">  }</w:t>
+            </w:r>
+          </w:p>
+          <w:p>
+            <w:r>
+              <w:t>}</w:t>
+            </w:r>
+          </w:p>
+        </w:tc>
+      </w:tr>
+    </w:tbl>
+    <w:p/>
+    <w:p>
+      <w:pPr>
+        <w:pStyle w:val="Titolo4"/>
+      </w:pPr>
+      <w:proofErr w:type="spellStart"/>
+      <w:r>
+        <w:t>Respose</w:t>
       </w:r>
       <w:proofErr w:type="spellEnd"/>
     </w:p>
@@ -6926,6 +7218,192 @@
             </w:r>
             <w:proofErr w:type="spellStart"/>
             <w:r>
+              <w:t>errors</w:t>
+            </w:r>
+            <w:proofErr w:type="spellEnd"/>
+            <w:r>
+              <w:t>": [</w:t>
+            </w:r>
+          </w:p>
+          <w:p>
+            <w:r>
+              <w:t xml:space="preserve">    {</w:t>
+            </w:r>
+          </w:p>
+          <w:p>
+            <w:r>
+              <w:t xml:space="preserve">      "code": "</w:t>
+            </w:r>
+            <w:proofErr w:type="spellStart"/>
+            <w:r>
+              <w:t>string</w:t>
+            </w:r>
+            <w:proofErr w:type="spellEnd"/>
+            <w:r>
+              <w:t>",</w:t>
+            </w:r>
+          </w:p>
+          <w:p>
+            <w:r>
+              <w:t xml:space="preserve">      "</w:t>
+            </w:r>
+            <w:proofErr w:type="spellStart"/>
+            <w:r>
+              <w:t>message</w:t>
+            </w:r>
+            <w:proofErr w:type="spellEnd"/>
+            <w:r>
+              <w:t>": "</w:t>
+            </w:r>
+            <w:proofErr w:type="spellStart"/>
+            <w:r>
+              <w:t>string</w:t>
+            </w:r>
+            <w:proofErr w:type="spellEnd"/>
+            <w:r>
+              <w:t>"</w:t>
+            </w:r>
+          </w:p>
+          <w:p>
+            <w:r>
+              <w:t xml:space="preserve">    }</w:t>
+            </w:r>
+          </w:p>
+          <w:p>
+            <w:r>
+              <w:t xml:space="preserve">  ],</w:t>
+            </w:r>
+          </w:p>
+          <w:p>
+            <w:r>
+              <w:t xml:space="preserve">  "</w:t>
+            </w:r>
+            <w:proofErr w:type="spellStart"/>
+            <w:r>
+              <w:t>metaData</w:t>
+            </w:r>
+            <w:proofErr w:type="spellEnd"/>
+            <w:r>
+              <w:t>": {</w:t>
+            </w:r>
+          </w:p>
+          <w:p>
+            <w:r>
+              <w:t xml:space="preserve">    "additionalProp1": "</w:t>
+            </w:r>
+            <w:proofErr w:type="spellStart"/>
+            <w:r>
+              <w:t>string</w:t>
+            </w:r>
+            <w:proofErr w:type="spellEnd"/>
+            <w:r>
+              <w:t>",</w:t>
+            </w:r>
+          </w:p>
+          <w:p>
+            <w:r>
+              <w:t xml:space="preserve">    "additionalProp2": "</w:t>
+            </w:r>
+            <w:proofErr w:type="spellStart"/>
+            <w:r>
+              <w:t>string</w:t>
+            </w:r>
+            <w:proofErr w:type="spellEnd"/>
+            <w:r>
+              <w:t>",</w:t>
+            </w:r>
+          </w:p>
+          <w:p>
+            <w:r>
+              <w:t xml:space="preserve">    "additionalProp3": "</w:t>
+            </w:r>
+            <w:proofErr w:type="spellStart"/>
+            <w:r>
+              <w:t>string</w:t>
+            </w:r>
+            <w:proofErr w:type="spellEnd"/>
+            <w:r>
+              <w:t>"</w:t>
+            </w:r>
+          </w:p>
+          <w:p>
+            <w:r>
+              <w:t xml:space="preserve">  },</w:t>
+            </w:r>
+          </w:p>
+          <w:p>
+            <w:r>
+              <w:t xml:space="preserve">  "</w:t>
+            </w:r>
+            <w:proofErr w:type="spellStart"/>
+            <w:r>
+              <w:t>payload</w:t>
+            </w:r>
+            <w:proofErr w:type="spellEnd"/>
+            <w:r>
+              <w:t>": {</w:t>
+            </w:r>
+          </w:p>
+          <w:p>
+            <w:r>
+              <w:t xml:space="preserve">    "adulti": 0,</w:t>
+            </w:r>
+          </w:p>
+          <w:p>
+            <w:r>
+              <w:t xml:space="preserve">    "bambini": 0,</w:t>
+            </w:r>
+          </w:p>
+          <w:p>
+            <w:r>
+              <w:t xml:space="preserve">    "</w:t>
+            </w:r>
+            <w:proofErr w:type="spellStart"/>
+            <w:r>
+              <w:t>codiceRichiesta</w:t>
+            </w:r>
+            <w:proofErr w:type="spellEnd"/>
+            <w:r>
+              <w:t>": "</w:t>
+            </w:r>
+            <w:proofErr w:type="spellStart"/>
+            <w:r>
+              <w:t>string</w:t>
+            </w:r>
+            <w:proofErr w:type="spellEnd"/>
+            <w:r>
+              <w:t>",</w:t>
+            </w:r>
+          </w:p>
+          <w:p>
+            <w:r>
+              <w:t xml:space="preserve">    "</w:t>
+            </w:r>
+            <w:proofErr w:type="spellStart"/>
+            <w:r>
+              <w:t>idCameras</w:t>
+            </w:r>
+            <w:proofErr w:type="spellEnd"/>
+            <w:r>
+              <w:t>": [</w:t>
+            </w:r>
+          </w:p>
+          <w:p>
+            <w:r>
+              <w:t xml:space="preserve">      0</w:t>
+            </w:r>
+          </w:p>
+          <w:p>
+            <w:r>
+              <w:t xml:space="preserve">    ],</w:t>
+            </w:r>
+          </w:p>
+          <w:p>
+            <w:r>
+              <w:t xml:space="preserve">    "</w:t>
+            </w:r>
+            <w:proofErr w:type="spellStart"/>
+            <w:r>
               <w:t>idForesteria</w:t>
             </w:r>
             <w:proofErr w:type="spellEnd"/>
@@ -6935,95 +7413,46 @@
           </w:p>
           <w:p>
             <w:r>
-              <w:t xml:space="preserve">  "</w:t>
-            </w:r>
-            <w:proofErr w:type="spellStart"/>
-            <w:r>
-              <w:t>idTipoCameraQuantitaDTOs</w:t>
-            </w:r>
-            <w:proofErr w:type="spellEnd"/>
-            <w:r>
-              <w:t>": [</w:t>
-            </w:r>
-          </w:p>
-          <w:p>
-            <w:r>
-              <w:t xml:space="preserve">    {</w:t>
-            </w:r>
-          </w:p>
-          <w:p>
-            <w:r>
-              <w:t xml:space="preserve">      "</w:t>
-            </w:r>
-            <w:proofErr w:type="spellStart"/>
-            <w:r>
-              <w:t>idTipoCamera</w:t>
-            </w:r>
-            <w:proofErr w:type="spellEnd"/>
-            <w:r>
-              <w:t>": 0,</w:t>
-            </w:r>
-          </w:p>
-          <w:p>
-            <w:r>
-              <w:t xml:space="preserve">      "</w:t>
-            </w:r>
-            <w:proofErr w:type="spellStart"/>
-            <w:r>
-              <w:t>quantita</w:t>
-            </w:r>
-            <w:proofErr w:type="spellEnd"/>
-            <w:r>
-              <w:t>": 0</w:t>
+              <w:t xml:space="preserve">    "</w:t>
+            </w:r>
+            <w:proofErr w:type="spellStart"/>
+            <w:r>
+              <w:t>periodoDTO</w:t>
+            </w:r>
+            <w:proofErr w:type="spellEnd"/>
+            <w:r>
+              <w:t>": {</w:t>
+            </w:r>
+          </w:p>
+          <w:p>
+            <w:r>
+              <w:t xml:space="preserve">      "arrivo": "</w:t>
+            </w:r>
+            <w:proofErr w:type="spellStart"/>
+            <w:r>
+              <w:t>string</w:t>
+            </w:r>
+            <w:proofErr w:type="spellEnd"/>
+            <w:r>
+              <w:t>",</w:t>
+            </w:r>
+          </w:p>
+          <w:p>
+            <w:r>
+              <w:t xml:space="preserve">      "partenza": "</w:t>
+            </w:r>
+            <w:proofErr w:type="spellStart"/>
+            <w:r>
+              <w:t>string</w:t>
+            </w:r>
+            <w:proofErr w:type="spellEnd"/>
+            <w:r>
+              <w:t>"</w:t>
             </w:r>
           </w:p>
           <w:p>
             <w:r>
               <w:t xml:space="preserve">    }</w:t>
-            </w:r>
-          </w:p>
-          <w:p>
-            <w:r>
-              <w:t xml:space="preserve">  ],</w:t>
-            </w:r>
-          </w:p>
-          <w:p>
-            <w:r>
-              <w:t xml:space="preserve">  "</w:t>
-            </w:r>
-            <w:proofErr w:type="spellStart"/>
-            <w:r>
-              <w:t>periodoDTO</w:t>
-            </w:r>
-            <w:proofErr w:type="spellEnd"/>
-            <w:r>
-              <w:t>": {</w:t>
-            </w:r>
-          </w:p>
-          <w:p>
-            <w:r>
-              <w:t xml:space="preserve">    "arrivo": "</w:t>
-            </w:r>
-            <w:proofErr w:type="spellStart"/>
-            <w:r>
-              <w:t>string</w:t>
-            </w:r>
-            <w:proofErr w:type="spellEnd"/>
-            <w:r>
-              <w:t>",</w:t>
-            </w:r>
-          </w:p>
-          <w:p>
-            <w:r>
-              <w:t xml:space="preserve">    "partenza": "</w:t>
-            </w:r>
-            <w:proofErr w:type="spellStart"/>
-            <w:r>
-              <w:t>string</w:t>
-            </w:r>
-            <w:proofErr w:type="spellEnd"/>
-            <w:r>
-              <w:t>"</w:t>
             </w:r>
           </w:p>
           <w:p>
@@ -7042,12 +7471,84 @@
     <w:p/>
     <w:p>
       <w:pPr>
+        <w:pStyle w:val="Titolo2"/>
+      </w:pPr>
+      <w:bookmarkStart w:id="17" w:name="_Toc6242450"/>
+      <w:r>
+        <w:t>Verifica</w:t>
+      </w:r>
+      <w:r>
+        <w:t>/Annulla</w:t>
+      </w:r>
+      <w:r>
+        <w:t xml:space="preserve"> Prenotazione</w:t>
+      </w:r>
+      <w:bookmarkEnd w:id="17"/>
+    </w:p>
+    <w:p>
+      <w:pPr>
+        <w:pStyle w:val="Titolo3"/>
+      </w:pPr>
+      <w:bookmarkStart w:id="18" w:name="_Toc6242451"/>
+      <w:r>
+        <w:t xml:space="preserve">Cerca lista Prenotazioni by </w:t>
+      </w:r>
+      <w:proofErr w:type="spellStart"/>
+      <w:r>
+        <w:t>idOspite</w:t>
+      </w:r>
+      <w:bookmarkEnd w:id="18"/>
+      <w:proofErr w:type="spellEnd"/>
+    </w:p>
+    <w:p/>
+    <w:p>
+      <w:pPr>
+        <w:pStyle w:val="Paragrafoelenco"/>
+        <w:numPr>
+          <w:ilvl w:val="0"/>
+          <w:numId w:val="1"/>
+        </w:numPr>
+        <w:rPr>
+          <w:b/>
+        </w:rPr>
+      </w:pPr>
+      <w:r>
+        <w:rPr>
+          <w:b/>
+        </w:rPr>
+        <w:t xml:space="preserve">GET: </w:t>
+      </w:r>
+      <w:r>
+        <w:rPr>
+          <w:b/>
+        </w:rPr>
+        <w:t>/prenotazione/ospite/{</w:t>
+      </w:r>
+      <w:proofErr w:type="spellStart"/>
+      <w:r>
+        <w:rPr>
+          <w:b/>
+        </w:rPr>
+        <w:t>idOspite</w:t>
+      </w:r>
+      <w:proofErr w:type="spellEnd"/>
+      <w:r>
+        <w:rPr>
+          <w:b/>
+        </w:rPr>
+        <w:t>}/list</w:t>
+      </w:r>
+    </w:p>
+    <w:p>
+      <w:pPr>
         <w:pStyle w:val="Titolo4"/>
       </w:pPr>
       <w:proofErr w:type="spellStart"/>
       <w:r>
-        <w:t>Respose</w:t>
-      </w:r>
+        <w:t>Response</w:t>
+      </w:r>
+      <w:bookmarkStart w:id="19" w:name="_GoBack"/>
+      <w:bookmarkEnd w:id="19"/>
       <w:proofErr w:type="spellEnd"/>
     </w:p>
     <w:p/>
@@ -7124,88 +7625,368 @@
           </w:p>
           <w:p>
             <w:r>
+              <w:t xml:space="preserve">    }</w:t>
+            </w:r>
+          </w:p>
+          <w:p>
+            <w:r>
+              <w:t xml:space="preserve">  ],</w:t>
+            </w:r>
+          </w:p>
+          <w:p>
+            <w:r>
               <w:lastRenderedPageBreak/>
+              <w:t xml:space="preserve">  "</w:t>
+            </w:r>
+            <w:proofErr w:type="spellStart"/>
+            <w:r>
+              <w:t>metaData</w:t>
+            </w:r>
+            <w:proofErr w:type="spellEnd"/>
+            <w:r>
+              <w:t>": {</w:t>
+            </w:r>
+          </w:p>
+          <w:p>
+            <w:r>
+              <w:t xml:space="preserve">    "additionalProp1": "</w:t>
+            </w:r>
+            <w:proofErr w:type="spellStart"/>
+            <w:r>
+              <w:t>string</w:t>
+            </w:r>
+            <w:proofErr w:type="spellEnd"/>
+            <w:r>
+              <w:t>",</w:t>
+            </w:r>
+          </w:p>
+          <w:p>
+            <w:r>
+              <w:t xml:space="preserve">    "additionalProp2": "</w:t>
+            </w:r>
+            <w:proofErr w:type="spellStart"/>
+            <w:r>
+              <w:t>string</w:t>
+            </w:r>
+            <w:proofErr w:type="spellEnd"/>
+            <w:r>
+              <w:t>",</w:t>
+            </w:r>
+          </w:p>
+          <w:p>
+            <w:r>
+              <w:t xml:space="preserve">    "additionalProp3": "</w:t>
+            </w:r>
+            <w:proofErr w:type="spellStart"/>
+            <w:r>
+              <w:t>string</w:t>
+            </w:r>
+            <w:proofErr w:type="spellEnd"/>
+            <w:r>
+              <w:t>"</w:t>
+            </w:r>
+          </w:p>
+          <w:p>
+            <w:r>
+              <w:t xml:space="preserve">  },</w:t>
+            </w:r>
+          </w:p>
+          <w:p>
+            <w:r>
+              <w:t xml:space="preserve">  "</w:t>
+            </w:r>
+            <w:proofErr w:type="spellStart"/>
+            <w:r>
+              <w:t>payload</w:t>
+            </w:r>
+            <w:proofErr w:type="spellEnd"/>
+            <w:r>
+              <w:t>": [</w:t>
+            </w:r>
+          </w:p>
+          <w:p>
+            <w:r>
+              <w:t xml:space="preserve">    {</w:t>
+            </w:r>
+          </w:p>
+          <w:p>
+            <w:r>
+              <w:t xml:space="preserve">      "adulti": 0,</w:t>
+            </w:r>
+          </w:p>
+          <w:p>
+            <w:r>
+              <w:t xml:space="preserve">      "arrivo": "2019-04-15T15:32:19.108Z",</w:t>
+            </w:r>
+          </w:p>
+          <w:p>
+            <w:r>
+              <w:t xml:space="preserve">      "bambini": 0,</w:t>
+            </w:r>
+          </w:p>
+          <w:p>
+            <w:r>
+              <w:t xml:space="preserve">      "canale": "</w:t>
+            </w:r>
+            <w:proofErr w:type="spellStart"/>
+            <w:r>
+              <w:t>string</w:t>
+            </w:r>
+            <w:proofErr w:type="spellEnd"/>
+            <w:r>
+              <w:t>",</w:t>
+            </w:r>
+          </w:p>
+          <w:p>
+            <w:r>
+              <w:t xml:space="preserve">      "</w:t>
+            </w:r>
+            <w:proofErr w:type="spellStart"/>
+            <w:r>
+              <w:t>codiceFiscale</w:t>
+            </w:r>
+            <w:proofErr w:type="spellEnd"/>
+            <w:r>
+              <w:t>": "</w:t>
+            </w:r>
+            <w:proofErr w:type="spellStart"/>
+            <w:r>
+              <w:t>string</w:t>
+            </w:r>
+            <w:proofErr w:type="spellEnd"/>
+            <w:r>
+              <w:t>",</w:t>
+            </w:r>
+          </w:p>
+          <w:p>
+            <w:r>
+              <w:t xml:space="preserve">      "cognome": "</w:t>
+            </w:r>
+            <w:proofErr w:type="spellStart"/>
+            <w:r>
+              <w:t>string</w:t>
+            </w:r>
+            <w:proofErr w:type="spellEnd"/>
+            <w:r>
+              <w:t>",</w:t>
+            </w:r>
+          </w:p>
+          <w:p>
+            <w:r>
+              <w:t xml:space="preserve">      "</w:t>
+            </w:r>
+            <w:proofErr w:type="spellStart"/>
+            <w:r>
+              <w:t>dataRichiesta</w:t>
+            </w:r>
+            <w:proofErr w:type="spellEnd"/>
+            <w:r>
+              <w:t>": "2019-04-15T15:32:19.108Z",</w:t>
+            </w:r>
+          </w:p>
+          <w:p>
+            <w:r>
+              <w:t xml:space="preserve">      "</w:t>
+            </w:r>
+            <w:proofErr w:type="spellStart"/>
+            <w:r>
+              <w:t>dataScadenza</w:t>
+            </w:r>
+            <w:proofErr w:type="spellEnd"/>
+            <w:r>
+              <w:t>": "2019-04-15T15:32:19.108Z",</w:t>
+            </w:r>
+          </w:p>
+          <w:p>
+            <w:r>
+              <w:t xml:space="preserve">      "</w:t>
+            </w:r>
+            <w:proofErr w:type="spellStart"/>
+            <w:r>
+              <w:t>dataStato</w:t>
+            </w:r>
+            <w:proofErr w:type="spellEnd"/>
+            <w:r>
+              <w:t>": "2019-04-15T15:32:19.108Z",</w:t>
+            </w:r>
+          </w:p>
+          <w:p>
+            <w:r>
+              <w:t xml:space="preserve">      "</w:t>
+            </w:r>
+            <w:proofErr w:type="spellStart"/>
+            <w:r>
+              <w:t>idRichiesta</w:t>
+            </w:r>
+            <w:proofErr w:type="spellEnd"/>
+            <w:r>
+              <w:t>": 0,</w:t>
+            </w:r>
+          </w:p>
+          <w:p>
+            <w:r>
+              <w:t xml:space="preserve">      "</w:t>
+            </w:r>
+            <w:proofErr w:type="spellStart"/>
+            <w:r>
+              <w:t>idforesteria</w:t>
+            </w:r>
+            <w:proofErr w:type="spellEnd"/>
+            <w:r>
+              <w:t>": 0,</w:t>
+            </w:r>
+          </w:p>
+          <w:p>
+            <w:r>
+              <w:t xml:space="preserve">      "importo": 0,</w:t>
+            </w:r>
+          </w:p>
+          <w:p>
+            <w:r>
+              <w:t xml:space="preserve">      "</w:t>
+            </w:r>
+            <w:proofErr w:type="spellStart"/>
+            <w:r>
+              <w:t>motivoPrenotazione</w:t>
+            </w:r>
+            <w:proofErr w:type="spellEnd"/>
+            <w:r>
+              <w:t>": "</w:t>
+            </w:r>
+            <w:proofErr w:type="spellStart"/>
+            <w:r>
+              <w:t>string</w:t>
+            </w:r>
+            <w:proofErr w:type="spellEnd"/>
+            <w:r>
+              <w:t>",</w:t>
+            </w:r>
+          </w:p>
+          <w:p>
+            <w:r>
+              <w:t xml:space="preserve">      "nome": "</w:t>
+            </w:r>
+            <w:proofErr w:type="spellStart"/>
+            <w:r>
+              <w:t>string</w:t>
+            </w:r>
+            <w:proofErr w:type="spellEnd"/>
+            <w:r>
+              <w:t>",</w:t>
+            </w:r>
+          </w:p>
+          <w:p>
+            <w:r>
+              <w:t xml:space="preserve">      "note": "</w:t>
+            </w:r>
+            <w:proofErr w:type="spellStart"/>
+            <w:r>
+              <w:t>string</w:t>
+            </w:r>
+            <w:proofErr w:type="spellEnd"/>
+            <w:r>
+              <w:t>",</w:t>
+            </w:r>
+          </w:p>
+          <w:p>
+            <w:r>
+              <w:t xml:space="preserve">      "numero": "</w:t>
+            </w:r>
+            <w:proofErr w:type="spellStart"/>
+            <w:r>
+              <w:t>string</w:t>
+            </w:r>
+            <w:proofErr w:type="spellEnd"/>
+            <w:r>
+              <w:t>",</w:t>
+            </w:r>
+          </w:p>
+          <w:p>
+            <w:r>
+              <w:t xml:space="preserve">      "</w:t>
+            </w:r>
+            <w:proofErr w:type="spellStart"/>
+            <w:r>
+              <w:t>numeroCameras</w:t>
+            </w:r>
+            <w:proofErr w:type="spellEnd"/>
+            <w:r>
+              <w:t>": [</w:t>
+            </w:r>
+          </w:p>
+          <w:p>
+            <w:r>
+              <w:t xml:space="preserve">        "</w:t>
+            </w:r>
+            <w:proofErr w:type="spellStart"/>
+            <w:r>
+              <w:t>string</w:t>
+            </w:r>
+            <w:proofErr w:type="spellEnd"/>
+            <w:r>
+              <w:t>"</w:t>
+            </w:r>
+          </w:p>
+          <w:p>
+            <w:r>
+              <w:t xml:space="preserve">      ],</w:t>
+            </w:r>
+          </w:p>
+          <w:p>
+            <w:r>
+              <w:t xml:space="preserve">      "partenza": "2019-04-15T15:32:19.108Z",</w:t>
+            </w:r>
+          </w:p>
+          <w:p>
+            <w:r>
+              <w:t xml:space="preserve">      "ruolo": "</w:t>
+            </w:r>
+            <w:proofErr w:type="spellStart"/>
+            <w:r>
+              <w:t>string</w:t>
+            </w:r>
+            <w:proofErr w:type="spellEnd"/>
+            <w:r>
+              <w:t>",</w:t>
+            </w:r>
+          </w:p>
+          <w:p>
+            <w:r>
+              <w:t xml:space="preserve">      "</w:t>
+            </w:r>
+            <w:proofErr w:type="spellStart"/>
+            <w:r>
+              <w:t>salaRiunioni</w:t>
+            </w:r>
+            <w:proofErr w:type="spellEnd"/>
+            <w:r>
+              <w:t xml:space="preserve">": </w:t>
+            </w:r>
+            <w:proofErr w:type="spellStart"/>
+            <w:r>
+              <w:t>true</w:t>
+            </w:r>
+            <w:proofErr w:type="spellEnd"/>
+            <w:r>
+              <w:t>,</w:t>
+            </w:r>
+          </w:p>
+          <w:p>
+            <w:r>
+              <w:t xml:space="preserve">      "stato": "</w:t>
+            </w:r>
+            <w:proofErr w:type="spellStart"/>
+            <w:r>
+              <w:t>string</w:t>
+            </w:r>
+            <w:proofErr w:type="spellEnd"/>
+            <w:r>
+              <w:t>"</w:t>
+            </w:r>
+          </w:p>
+          <w:p>
+            <w:r>
               <w:t xml:space="preserve">    }</w:t>
-            </w:r>
-          </w:p>
-          <w:p>
-            <w:r>
-              <w:t xml:space="preserve">  ],</w:t>
-            </w:r>
-          </w:p>
-          <w:p>
-            <w:r>
-              <w:t xml:space="preserve">  "</w:t>
-            </w:r>
-            <w:proofErr w:type="spellStart"/>
-            <w:r>
-              <w:t>metaData</w:t>
-            </w:r>
-            <w:proofErr w:type="spellEnd"/>
-            <w:r>
-              <w:t>": {</w:t>
-            </w:r>
-          </w:p>
-          <w:p>
-            <w:r>
-              <w:t xml:space="preserve">    "additionalProp1": "</w:t>
-            </w:r>
-            <w:proofErr w:type="spellStart"/>
-            <w:r>
-              <w:t>string</w:t>
-            </w:r>
-            <w:proofErr w:type="spellEnd"/>
-            <w:r>
-              <w:t>",</w:t>
-            </w:r>
-          </w:p>
-          <w:p>
-            <w:r>
-              <w:t xml:space="preserve">    "additionalProp2": "</w:t>
-            </w:r>
-            <w:proofErr w:type="spellStart"/>
-            <w:r>
-              <w:t>string</w:t>
-            </w:r>
-            <w:proofErr w:type="spellEnd"/>
-            <w:r>
-              <w:t>",</w:t>
-            </w:r>
-          </w:p>
-          <w:p>
-            <w:r>
-              <w:t xml:space="preserve">    "additionalProp3": "</w:t>
-            </w:r>
-            <w:proofErr w:type="spellStart"/>
-            <w:r>
-              <w:t>string</w:t>
-            </w:r>
-            <w:proofErr w:type="spellEnd"/>
-            <w:r>
-              <w:t>"</w:t>
-            </w:r>
-          </w:p>
-          <w:p>
-            <w:r>
-              <w:t xml:space="preserve">  },</w:t>
-            </w:r>
-          </w:p>
-          <w:p>
-            <w:r>
-              <w:t xml:space="preserve">  "</w:t>
-            </w:r>
-            <w:proofErr w:type="spellStart"/>
-            <w:r>
-              <w:t>payload</w:t>
-            </w:r>
-            <w:proofErr w:type="spellEnd"/>
-            <w:r>
-              <w:t>": [</w:t>
-            </w:r>
-          </w:p>
-          <w:p>
-            <w:r>
-              <w:t xml:space="preserve">    0</w:t>
             </w:r>
           </w:p>
           <w:p>
@@ -7224,34 +8005,13 @@
     <w:p/>
     <w:p>
       <w:pPr>
-        <w:pStyle w:val="Titolo2"/>
-      </w:pPr>
-      <w:bookmarkStart w:id="18" w:name="_Toc6242450"/>
-      <w:r>
-        <w:t>Verifica</w:t>
-      </w:r>
-      <w:r>
-        <w:t>/Annulla</w:t>
-      </w:r>
-      <w:r>
-        <w:t xml:space="preserve"> Prenotazione</w:t>
-      </w:r>
-      <w:bookmarkEnd w:id="18"/>
-    </w:p>
-    <w:p>
-      <w:pPr>
         <w:pStyle w:val="Titolo3"/>
       </w:pPr>
-      <w:bookmarkStart w:id="19" w:name="_Toc6242451"/>
-      <w:r>
-        <w:t xml:space="preserve">Cerca lista Prenotazioni by </w:t>
-      </w:r>
-      <w:proofErr w:type="spellStart"/>
-      <w:r>
-        <w:t>idOspite</w:t>
-      </w:r>
-      <w:bookmarkEnd w:id="19"/>
-      <w:proofErr w:type="spellEnd"/>
+      <w:bookmarkStart w:id="20" w:name="_Toc6242452"/>
+      <w:r>
+        <w:t>Cerca Prenotazione by id</w:t>
+      </w:r>
+      <w:bookmarkEnd w:id="20"/>
     </w:p>
     <w:p/>
     <w:p>
@@ -7275,21 +8035,21 @@
         <w:rPr>
           <w:b/>
         </w:rPr>
-        <w:t>/prenotazione/ospite/{</w:t>
+        <w:t>/prenotazione/{</w:t>
       </w:r>
       <w:proofErr w:type="spellStart"/>
       <w:r>
         <w:rPr>
           <w:b/>
         </w:rPr>
-        <w:t>idOspite</w:t>
+        <w:t>idPrenotazione</w:t>
       </w:r>
       <w:proofErr w:type="spellEnd"/>
       <w:r>
         <w:rPr>
           <w:b/>
         </w:rPr>
-        <w:t>}/list</w:t>
+        <w:t>}</w:t>
       </w:r>
     </w:p>
     <w:p>
@@ -7412,6 +8172,7 @@
           </w:p>
           <w:p>
             <w:r>
+              <w:lastRenderedPageBreak/>
               <w:t xml:space="preserve">    "additionalProp2": "</w:t>
             </w:r>
             <w:proofErr w:type="spellStart"/>
@@ -7451,226 +8212,220 @@
             </w:r>
             <w:proofErr w:type="spellEnd"/>
             <w:r>
+              <w:t>": {</w:t>
+            </w:r>
+          </w:p>
+          <w:p>
+            <w:r>
+              <w:t xml:space="preserve">    "adulti": 0,</w:t>
+            </w:r>
+          </w:p>
+          <w:p>
+            <w:r>
+              <w:t xml:space="preserve">    "arrivo": "2019-04-15T15:33:35.823Z",</w:t>
+            </w:r>
+          </w:p>
+          <w:p>
+            <w:r>
+              <w:t xml:space="preserve">    "bambini": 0,</w:t>
+            </w:r>
+          </w:p>
+          <w:p>
+            <w:r>
+              <w:t xml:space="preserve">    "canale": "</w:t>
+            </w:r>
+            <w:proofErr w:type="spellStart"/>
+            <w:r>
+              <w:t>string</w:t>
+            </w:r>
+            <w:proofErr w:type="spellEnd"/>
+            <w:r>
+              <w:t>",</w:t>
+            </w:r>
+          </w:p>
+          <w:p>
+            <w:r>
+              <w:t xml:space="preserve">    "</w:t>
+            </w:r>
+            <w:proofErr w:type="spellStart"/>
+            <w:r>
+              <w:t>codiceFiscale</w:t>
+            </w:r>
+            <w:proofErr w:type="spellEnd"/>
+            <w:r>
+              <w:t>": "</w:t>
+            </w:r>
+            <w:proofErr w:type="spellStart"/>
+            <w:r>
+              <w:t>string</w:t>
+            </w:r>
+            <w:proofErr w:type="spellEnd"/>
+            <w:r>
+              <w:t>",</w:t>
+            </w:r>
+          </w:p>
+          <w:p>
+            <w:r>
+              <w:t xml:space="preserve">    "cognome": "</w:t>
+            </w:r>
+            <w:proofErr w:type="spellStart"/>
+            <w:r>
+              <w:t>string</w:t>
+            </w:r>
+            <w:proofErr w:type="spellEnd"/>
+            <w:r>
+              <w:t>",</w:t>
+            </w:r>
+          </w:p>
+          <w:p>
+            <w:r>
+              <w:t xml:space="preserve">    "</w:t>
+            </w:r>
+            <w:proofErr w:type="spellStart"/>
+            <w:r>
+              <w:t>dataRichiesta</w:t>
+            </w:r>
+            <w:proofErr w:type="spellEnd"/>
+            <w:r>
+              <w:t>": "2019-04-15T15:33:35.823Z",</w:t>
+            </w:r>
+          </w:p>
+          <w:p>
+            <w:r>
+              <w:t xml:space="preserve">    "</w:t>
+            </w:r>
+            <w:proofErr w:type="spellStart"/>
+            <w:r>
+              <w:t>dataScadenza</w:t>
+            </w:r>
+            <w:proofErr w:type="spellEnd"/>
+            <w:r>
+              <w:t>": "2019-04-15T15:33:35.823Z",</w:t>
+            </w:r>
+          </w:p>
+          <w:p>
+            <w:r>
+              <w:t xml:space="preserve">    "</w:t>
+            </w:r>
+            <w:proofErr w:type="spellStart"/>
+            <w:r>
+              <w:t>dataStato</w:t>
+            </w:r>
+            <w:proofErr w:type="spellEnd"/>
+            <w:r>
+              <w:t>": "2019-04-15T15:33:35.823Z",</w:t>
+            </w:r>
+          </w:p>
+          <w:p>
+            <w:r>
+              <w:t xml:space="preserve">    "</w:t>
+            </w:r>
+            <w:proofErr w:type="spellStart"/>
+            <w:r>
+              <w:t>idRichiesta</w:t>
+            </w:r>
+            <w:proofErr w:type="spellEnd"/>
+            <w:r>
+              <w:t>": 0,</w:t>
+            </w:r>
+          </w:p>
+          <w:p>
+            <w:r>
+              <w:t xml:space="preserve">    "</w:t>
+            </w:r>
+            <w:proofErr w:type="spellStart"/>
+            <w:r>
+              <w:t>idforesteria</w:t>
+            </w:r>
+            <w:proofErr w:type="spellEnd"/>
+            <w:r>
+              <w:t>": 0,</w:t>
+            </w:r>
+          </w:p>
+          <w:p>
+            <w:r>
+              <w:t xml:space="preserve">    "importo": 0,</w:t>
+            </w:r>
+          </w:p>
+          <w:p>
+            <w:r>
+              <w:t xml:space="preserve">    "</w:t>
+            </w:r>
+            <w:proofErr w:type="spellStart"/>
+            <w:r>
+              <w:t>motivoPrenotazione</w:t>
+            </w:r>
+            <w:proofErr w:type="spellEnd"/>
+            <w:r>
+              <w:t>": "</w:t>
+            </w:r>
+            <w:proofErr w:type="spellStart"/>
+            <w:r>
+              <w:t>string</w:t>
+            </w:r>
+            <w:proofErr w:type="spellEnd"/>
+            <w:r>
+              <w:t>",</w:t>
+            </w:r>
+          </w:p>
+          <w:p>
+            <w:r>
+              <w:t xml:space="preserve">    "nome": "</w:t>
+            </w:r>
+            <w:proofErr w:type="spellStart"/>
+            <w:r>
+              <w:t>string</w:t>
+            </w:r>
+            <w:proofErr w:type="spellEnd"/>
+            <w:r>
+              <w:t>",</w:t>
+            </w:r>
+          </w:p>
+          <w:p>
+            <w:r>
+              <w:t xml:space="preserve">    "note": "</w:t>
+            </w:r>
+            <w:proofErr w:type="spellStart"/>
+            <w:r>
+              <w:t>string</w:t>
+            </w:r>
+            <w:proofErr w:type="spellEnd"/>
+            <w:r>
+              <w:t>",</w:t>
+            </w:r>
+          </w:p>
+          <w:p>
+            <w:r>
+              <w:t xml:space="preserve">    "numero": "</w:t>
+            </w:r>
+            <w:proofErr w:type="spellStart"/>
+            <w:r>
+              <w:t>string</w:t>
+            </w:r>
+            <w:proofErr w:type="spellEnd"/>
+            <w:r>
+              <w:t>",</w:t>
+            </w:r>
+          </w:p>
+          <w:p>
+            <w:r>
+              <w:t xml:space="preserve">    "</w:t>
+            </w:r>
+            <w:proofErr w:type="spellStart"/>
+            <w:r>
+              <w:t>numeroCameras</w:t>
+            </w:r>
+            <w:proofErr w:type="spellEnd"/>
+            <w:r>
               <w:t>": [</w:t>
             </w:r>
           </w:p>
           <w:p>
             <w:r>
-              <w:t xml:space="preserve">    {</w:t>
-            </w:r>
-          </w:p>
-          <w:p>
-            <w:r>
-              <w:t xml:space="preserve">      "adulti": 0,</w:t>
-            </w:r>
-          </w:p>
-          <w:p>
-            <w:r>
-              <w:t xml:space="preserve">      "arrivo": "2019-04-15T15:32:19.108Z",</w:t>
-            </w:r>
-          </w:p>
-          <w:p>
-            <w:r>
-              <w:t xml:space="preserve">      "bambini": 0,</w:t>
-            </w:r>
-          </w:p>
-          <w:p>
-            <w:r>
-              <w:t xml:space="preserve">      "canale": "</w:t>
-            </w:r>
-            <w:proofErr w:type="spellStart"/>
-            <w:r>
-              <w:t>string</w:t>
-            </w:r>
-            <w:proofErr w:type="spellEnd"/>
-            <w:r>
-              <w:t>",</w:t>
-            </w:r>
-          </w:p>
-          <w:p>
-            <w:r>
               <w:t xml:space="preserve">      "</w:t>
             </w:r>
             <w:proofErr w:type="spellStart"/>
             <w:r>
-              <w:t>codiceFiscale</w:t>
-            </w:r>
-            <w:proofErr w:type="spellEnd"/>
-            <w:r>
-              <w:t>": "</w:t>
-            </w:r>
-            <w:proofErr w:type="spellStart"/>
-            <w:r>
-              <w:t>string</w:t>
-            </w:r>
-            <w:proofErr w:type="spellEnd"/>
-            <w:r>
-              <w:t>",</w:t>
-            </w:r>
-          </w:p>
-          <w:p>
-            <w:r>
-              <w:t xml:space="preserve">      "cognome": "</w:t>
-            </w:r>
-            <w:proofErr w:type="spellStart"/>
-            <w:r>
-              <w:t>string</w:t>
-            </w:r>
-            <w:proofErr w:type="spellEnd"/>
-            <w:r>
-              <w:t>",</w:t>
-            </w:r>
-          </w:p>
-          <w:p>
-            <w:r>
-              <w:t xml:space="preserve">      "</w:t>
-            </w:r>
-            <w:proofErr w:type="spellStart"/>
-            <w:r>
-              <w:t>dataRichiesta</w:t>
-            </w:r>
-            <w:proofErr w:type="spellEnd"/>
-            <w:r>
-              <w:t>": "2019-04-15T15:32:19.108Z",</w:t>
-            </w:r>
-          </w:p>
-          <w:p>
-            <w:r>
-              <w:t xml:space="preserve">      "</w:t>
-            </w:r>
-            <w:proofErr w:type="spellStart"/>
-            <w:r>
-              <w:t>dataScadenza</w:t>
-            </w:r>
-            <w:proofErr w:type="spellEnd"/>
-            <w:r>
-              <w:t>": "2019-04-15T15:32:19.108Z",</w:t>
-            </w:r>
-          </w:p>
-          <w:p>
-            <w:r>
-              <w:t xml:space="preserve">      "</w:t>
-            </w:r>
-            <w:proofErr w:type="spellStart"/>
-            <w:r>
-              <w:t>dataStato</w:t>
-            </w:r>
-            <w:proofErr w:type="spellEnd"/>
-            <w:r>
-              <w:t>": "2019-04-15T15:32:19.108Z",</w:t>
-            </w:r>
-          </w:p>
-          <w:p>
-            <w:r>
-              <w:t xml:space="preserve">      "</w:t>
-            </w:r>
-            <w:proofErr w:type="spellStart"/>
-            <w:r>
-              <w:t>idRichiesta</w:t>
-            </w:r>
-            <w:proofErr w:type="spellEnd"/>
-            <w:r>
-              <w:t>": 0,</w:t>
-            </w:r>
-          </w:p>
-          <w:p>
-            <w:r>
-              <w:t xml:space="preserve">      "</w:t>
-            </w:r>
-            <w:proofErr w:type="spellStart"/>
-            <w:r>
-              <w:t>idforesteria</w:t>
-            </w:r>
-            <w:proofErr w:type="spellEnd"/>
-            <w:r>
-              <w:t>": 0,</w:t>
-            </w:r>
-          </w:p>
-          <w:p>
-            <w:r>
-              <w:t xml:space="preserve">      "importo": 0,</w:t>
-            </w:r>
-          </w:p>
-          <w:p>
-            <w:r>
-              <w:t xml:space="preserve">      "</w:t>
-            </w:r>
-            <w:proofErr w:type="spellStart"/>
-            <w:r>
-              <w:t>motivoPrenotazione</w:t>
-            </w:r>
-            <w:proofErr w:type="spellEnd"/>
-            <w:r>
-              <w:t>": "</w:t>
-            </w:r>
-            <w:proofErr w:type="spellStart"/>
-            <w:r>
-              <w:t>string</w:t>
-            </w:r>
-            <w:proofErr w:type="spellEnd"/>
-            <w:r>
-              <w:t>",</w:t>
-            </w:r>
-          </w:p>
-          <w:p>
-            <w:r>
-              <w:t xml:space="preserve">      "nome": "</w:t>
-            </w:r>
-            <w:proofErr w:type="spellStart"/>
-            <w:r>
-              <w:t>string</w:t>
-            </w:r>
-            <w:proofErr w:type="spellEnd"/>
-            <w:r>
-              <w:t>",</w:t>
-            </w:r>
-          </w:p>
-          <w:p>
-            <w:r>
-              <w:t xml:space="preserve">      "note": "</w:t>
-            </w:r>
-            <w:proofErr w:type="spellStart"/>
-            <w:r>
-              <w:t>string</w:t>
-            </w:r>
-            <w:proofErr w:type="spellEnd"/>
-            <w:r>
-              <w:t>",</w:t>
-            </w:r>
-          </w:p>
-          <w:p>
-            <w:r>
-              <w:lastRenderedPageBreak/>
-              <w:t xml:space="preserve">      "numero": "</w:t>
-            </w:r>
-            <w:proofErr w:type="spellStart"/>
-            <w:r>
-              <w:t>string</w:t>
-            </w:r>
-            <w:proofErr w:type="spellEnd"/>
-            <w:r>
-              <w:t>",</w:t>
-            </w:r>
-          </w:p>
-          <w:p>
-            <w:r>
-              <w:t xml:space="preserve">      "</w:t>
-            </w:r>
-            <w:proofErr w:type="spellStart"/>
-            <w:r>
-              <w:t>numeroCameras</w:t>
-            </w:r>
-            <w:proofErr w:type="spellEnd"/>
-            <w:r>
-              <w:t>": [</w:t>
-            </w:r>
-          </w:p>
-          <w:p>
-            <w:r>
-              <w:t xml:space="preserve">        "</w:t>
-            </w:r>
-            <w:proofErr w:type="spellStart"/>
-            <w:r>
               <w:t>string</w:t>
             </w:r>
             <w:proofErr w:type="spellEnd"/>
@@ -7680,512 +8435,6 @@
           </w:p>
           <w:p>
             <w:r>
-              <w:t xml:space="preserve">      ],</w:t>
-            </w:r>
-          </w:p>
-          <w:p>
-            <w:r>
-              <w:t xml:space="preserve">      "partenza": "2019-04-15T15:32:19.108Z",</w:t>
-            </w:r>
-          </w:p>
-          <w:p>
-            <w:r>
-              <w:t xml:space="preserve">      "ruolo": "</w:t>
-            </w:r>
-            <w:proofErr w:type="spellStart"/>
-            <w:r>
-              <w:t>string</w:t>
-            </w:r>
-            <w:proofErr w:type="spellEnd"/>
-            <w:r>
-              <w:t>",</w:t>
-            </w:r>
-          </w:p>
-          <w:p>
-            <w:r>
-              <w:t xml:space="preserve">      "</w:t>
-            </w:r>
-            <w:proofErr w:type="spellStart"/>
-            <w:r>
-              <w:t>salaRiunioni</w:t>
-            </w:r>
-            <w:proofErr w:type="spellEnd"/>
-            <w:r>
-              <w:t xml:space="preserve">": </w:t>
-            </w:r>
-            <w:proofErr w:type="spellStart"/>
-            <w:r>
-              <w:t>true</w:t>
-            </w:r>
-            <w:proofErr w:type="spellEnd"/>
-            <w:r>
-              <w:t>,</w:t>
-            </w:r>
-          </w:p>
-          <w:p>
-            <w:r>
-              <w:t xml:space="preserve">      "stato": "</w:t>
-            </w:r>
-            <w:proofErr w:type="spellStart"/>
-            <w:r>
-              <w:t>string</w:t>
-            </w:r>
-            <w:proofErr w:type="spellEnd"/>
-            <w:r>
-              <w:t>"</w:t>
-            </w:r>
-          </w:p>
-          <w:p>
-            <w:r>
-              <w:t xml:space="preserve">    }</w:t>
-            </w:r>
-          </w:p>
-          <w:p>
-            <w:r>
-              <w:t xml:space="preserve">  ]</w:t>
-            </w:r>
-          </w:p>
-          <w:p>
-            <w:r>
-              <w:t>}</w:t>
-            </w:r>
-          </w:p>
-        </w:tc>
-      </w:tr>
-    </w:tbl>
-    <w:p/>
-    <w:p>
-      <w:pPr>
-        <w:pStyle w:val="Titolo3"/>
-      </w:pPr>
-      <w:bookmarkStart w:id="20" w:name="_Toc6242452"/>
-      <w:r>
-        <w:t>Cerca Prenotazione by id</w:t>
-      </w:r>
-      <w:bookmarkEnd w:id="20"/>
-    </w:p>
-    <w:p/>
-    <w:p>
-      <w:pPr>
-        <w:pStyle w:val="Paragrafoelenco"/>
-        <w:numPr>
-          <w:ilvl w:val="0"/>
-          <w:numId w:val="1"/>
-        </w:numPr>
-        <w:rPr>
-          <w:b/>
-        </w:rPr>
-      </w:pPr>
-      <w:r>
-        <w:rPr>
-          <w:b/>
-        </w:rPr>
-        <w:t xml:space="preserve">GET: </w:t>
-      </w:r>
-      <w:r>
-        <w:rPr>
-          <w:b/>
-        </w:rPr>
-        <w:t>/prenotazione/{</w:t>
-      </w:r>
-      <w:proofErr w:type="spellStart"/>
-      <w:r>
-        <w:rPr>
-          <w:b/>
-        </w:rPr>
-        <w:t>idPrenotazione</w:t>
-      </w:r>
-      <w:proofErr w:type="spellEnd"/>
-      <w:r>
-        <w:rPr>
-          <w:b/>
-        </w:rPr>
-        <w:t>}</w:t>
-      </w:r>
-    </w:p>
-    <w:p>
-      <w:pPr>
-        <w:pStyle w:val="Titolo4"/>
-      </w:pPr>
-      <w:proofErr w:type="spellStart"/>
-      <w:r>
-        <w:t>Response</w:t>
-      </w:r>
-      <w:proofErr w:type="spellEnd"/>
-    </w:p>
-    <w:p/>
-    <w:tbl>
-      <w:tblPr>
-        <w:tblStyle w:val="Grigliatabella"/>
-        <w:tblW w:w="0" w:type="auto"/>
-        <w:tblLook w:val="04A0" w:firstRow="1" w:lastRow="0" w:firstColumn="1" w:lastColumn="0" w:noHBand="0" w:noVBand="1"/>
-      </w:tblPr>
-      <w:tblGrid>
-        <w:gridCol w:w="9778"/>
-      </w:tblGrid>
-      <w:tr>
-        <w:tc>
-          <w:tcPr>
-            <w:tcW w:w="9778" w:type="dxa"/>
-          </w:tcPr>
-          <w:p>
-            <w:r>
-              <w:t>{</w:t>
-            </w:r>
-          </w:p>
-          <w:p>
-            <w:r>
-              <w:t xml:space="preserve">  "</w:t>
-            </w:r>
-            <w:proofErr w:type="spellStart"/>
-            <w:r>
-              <w:t>errors</w:t>
-            </w:r>
-            <w:proofErr w:type="spellEnd"/>
-            <w:r>
-              <w:t>": [</w:t>
-            </w:r>
-          </w:p>
-          <w:p>
-            <w:r>
-              <w:t xml:space="preserve">    {</w:t>
-            </w:r>
-          </w:p>
-          <w:p>
-            <w:r>
-              <w:t xml:space="preserve">      "code": "</w:t>
-            </w:r>
-            <w:proofErr w:type="spellStart"/>
-            <w:r>
-              <w:t>string</w:t>
-            </w:r>
-            <w:proofErr w:type="spellEnd"/>
-            <w:r>
-              <w:t>",</w:t>
-            </w:r>
-          </w:p>
-          <w:p>
-            <w:r>
-              <w:t xml:space="preserve">      "</w:t>
-            </w:r>
-            <w:proofErr w:type="spellStart"/>
-            <w:r>
-              <w:t>message</w:t>
-            </w:r>
-            <w:proofErr w:type="spellEnd"/>
-            <w:r>
-              <w:t>": "</w:t>
-            </w:r>
-            <w:proofErr w:type="spellStart"/>
-            <w:r>
-              <w:t>string</w:t>
-            </w:r>
-            <w:proofErr w:type="spellEnd"/>
-            <w:r>
-              <w:t>"</w:t>
-            </w:r>
-          </w:p>
-          <w:p>
-            <w:r>
-              <w:t xml:space="preserve">    }</w:t>
-            </w:r>
-          </w:p>
-          <w:p>
-            <w:r>
-              <w:t xml:space="preserve">  ],</w:t>
-            </w:r>
-          </w:p>
-          <w:p>
-            <w:r>
-              <w:t xml:space="preserve">  "</w:t>
-            </w:r>
-            <w:proofErr w:type="spellStart"/>
-            <w:r>
-              <w:t>metaData</w:t>
-            </w:r>
-            <w:proofErr w:type="spellEnd"/>
-            <w:r>
-              <w:t>": {</w:t>
-            </w:r>
-          </w:p>
-          <w:p>
-            <w:r>
-              <w:t xml:space="preserve">    "additionalProp1": "</w:t>
-            </w:r>
-            <w:proofErr w:type="spellStart"/>
-            <w:r>
-              <w:t>string</w:t>
-            </w:r>
-            <w:proofErr w:type="spellEnd"/>
-            <w:r>
-              <w:t>",</w:t>
-            </w:r>
-          </w:p>
-          <w:p>
-            <w:r>
-              <w:t xml:space="preserve">    "additionalProp2": "</w:t>
-            </w:r>
-            <w:proofErr w:type="spellStart"/>
-            <w:r>
-              <w:t>string</w:t>
-            </w:r>
-            <w:proofErr w:type="spellEnd"/>
-            <w:r>
-              <w:t>",</w:t>
-            </w:r>
-          </w:p>
-          <w:p>
-            <w:r>
-              <w:t xml:space="preserve">    "additionalProp3": "</w:t>
-            </w:r>
-            <w:proofErr w:type="spellStart"/>
-            <w:r>
-              <w:t>string</w:t>
-            </w:r>
-            <w:proofErr w:type="spellEnd"/>
-            <w:r>
-              <w:t>"</w:t>
-            </w:r>
-          </w:p>
-          <w:p>
-            <w:r>
-              <w:t xml:space="preserve">  },</w:t>
-            </w:r>
-          </w:p>
-          <w:p>
-            <w:r>
-              <w:t xml:space="preserve">  "</w:t>
-            </w:r>
-            <w:proofErr w:type="spellStart"/>
-            <w:r>
-              <w:t>payload</w:t>
-            </w:r>
-            <w:proofErr w:type="spellEnd"/>
-            <w:r>
-              <w:t>": {</w:t>
-            </w:r>
-          </w:p>
-          <w:p>
-            <w:r>
-              <w:t xml:space="preserve">    "adulti": 0,</w:t>
-            </w:r>
-          </w:p>
-          <w:p>
-            <w:r>
-              <w:t xml:space="preserve">    "arrivo": "2019-04-15T15:33:35.823Z",</w:t>
-            </w:r>
-          </w:p>
-          <w:p>
-            <w:r>
-              <w:t xml:space="preserve">    "bambini": 0,</w:t>
-            </w:r>
-          </w:p>
-          <w:p>
-            <w:r>
-              <w:t xml:space="preserve">    "canale": "</w:t>
-            </w:r>
-            <w:proofErr w:type="spellStart"/>
-            <w:r>
-              <w:t>string</w:t>
-            </w:r>
-            <w:proofErr w:type="spellEnd"/>
-            <w:r>
-              <w:t>",</w:t>
-            </w:r>
-          </w:p>
-          <w:p>
-            <w:r>
-              <w:t xml:space="preserve">    "</w:t>
-            </w:r>
-            <w:proofErr w:type="spellStart"/>
-            <w:r>
-              <w:t>codiceFiscale</w:t>
-            </w:r>
-            <w:proofErr w:type="spellEnd"/>
-            <w:r>
-              <w:t>": "</w:t>
-            </w:r>
-            <w:proofErr w:type="spellStart"/>
-            <w:r>
-              <w:t>string</w:t>
-            </w:r>
-            <w:proofErr w:type="spellEnd"/>
-            <w:r>
-              <w:t>",</w:t>
-            </w:r>
-          </w:p>
-          <w:p>
-            <w:r>
-              <w:t xml:space="preserve">    "cognome": "</w:t>
-            </w:r>
-            <w:proofErr w:type="spellStart"/>
-            <w:r>
-              <w:t>string</w:t>
-            </w:r>
-            <w:proofErr w:type="spellEnd"/>
-            <w:r>
-              <w:t>",</w:t>
-            </w:r>
-          </w:p>
-          <w:p>
-            <w:r>
-              <w:t xml:space="preserve">    "</w:t>
-            </w:r>
-            <w:proofErr w:type="spellStart"/>
-            <w:r>
-              <w:t>dataRichiesta</w:t>
-            </w:r>
-            <w:proofErr w:type="spellEnd"/>
-            <w:r>
-              <w:t>": "2019-04-15T15:33:35.823Z",</w:t>
-            </w:r>
-          </w:p>
-          <w:p>
-            <w:r>
-              <w:t xml:space="preserve">    "</w:t>
-            </w:r>
-            <w:proofErr w:type="spellStart"/>
-            <w:r>
-              <w:t>dataScadenza</w:t>
-            </w:r>
-            <w:proofErr w:type="spellEnd"/>
-            <w:r>
-              <w:t>": "2019-04-15T15:33:35.823Z",</w:t>
-            </w:r>
-          </w:p>
-          <w:p>
-            <w:r>
-              <w:t xml:space="preserve">    "</w:t>
-            </w:r>
-            <w:proofErr w:type="spellStart"/>
-            <w:r>
-              <w:t>dataStato</w:t>
-            </w:r>
-            <w:proofErr w:type="spellEnd"/>
-            <w:r>
-              <w:t>": "2019-04-15T15:33:35.823Z",</w:t>
-            </w:r>
-          </w:p>
-          <w:p>
-            <w:r>
-              <w:t xml:space="preserve">    "</w:t>
-            </w:r>
-            <w:proofErr w:type="spellStart"/>
-            <w:r>
-              <w:t>idRichiesta</w:t>
-            </w:r>
-            <w:proofErr w:type="spellEnd"/>
-            <w:r>
-              <w:t>": 0,</w:t>
-            </w:r>
-          </w:p>
-          <w:p>
-            <w:r>
-              <w:t xml:space="preserve">    "</w:t>
-            </w:r>
-            <w:proofErr w:type="spellStart"/>
-            <w:r>
-              <w:t>idforesteria</w:t>
-            </w:r>
-            <w:proofErr w:type="spellEnd"/>
-            <w:r>
-              <w:t>": 0,</w:t>
-            </w:r>
-          </w:p>
-          <w:p>
-            <w:r>
-              <w:t xml:space="preserve">    "importo": 0,</w:t>
-            </w:r>
-          </w:p>
-          <w:p>
-            <w:r>
-              <w:t xml:space="preserve">    "</w:t>
-            </w:r>
-            <w:proofErr w:type="spellStart"/>
-            <w:r>
-              <w:t>motivoPrenotazione</w:t>
-            </w:r>
-            <w:proofErr w:type="spellEnd"/>
-            <w:r>
-              <w:t>": "</w:t>
-            </w:r>
-            <w:proofErr w:type="spellStart"/>
-            <w:r>
-              <w:t>string</w:t>
-            </w:r>
-            <w:proofErr w:type="spellEnd"/>
-            <w:r>
-              <w:t>",</w:t>
-            </w:r>
-          </w:p>
-          <w:p>
-            <w:r>
-              <w:t xml:space="preserve">    "nome": "</w:t>
-            </w:r>
-            <w:proofErr w:type="spellStart"/>
-            <w:r>
-              <w:t>string</w:t>
-            </w:r>
-            <w:proofErr w:type="spellEnd"/>
-            <w:r>
-              <w:t>",</w:t>
-            </w:r>
-          </w:p>
-          <w:p>
-            <w:r>
-              <w:t xml:space="preserve">    "note": "</w:t>
-            </w:r>
-            <w:proofErr w:type="spellStart"/>
-            <w:r>
-              <w:t>string</w:t>
-            </w:r>
-            <w:proofErr w:type="spellEnd"/>
-            <w:r>
-              <w:t>",</w:t>
-            </w:r>
-          </w:p>
-          <w:p>
-            <w:r>
-              <w:t xml:space="preserve">    "numero": "</w:t>
-            </w:r>
-            <w:proofErr w:type="spellStart"/>
-            <w:r>
-              <w:t>string</w:t>
-            </w:r>
-            <w:proofErr w:type="spellEnd"/>
-            <w:r>
-              <w:t>",</w:t>
-            </w:r>
-          </w:p>
-          <w:p>
-            <w:r>
-              <w:t xml:space="preserve">    "</w:t>
-            </w:r>
-            <w:proofErr w:type="spellStart"/>
-            <w:r>
-              <w:t>numeroCameras</w:t>
-            </w:r>
-            <w:proofErr w:type="spellEnd"/>
-            <w:r>
-              <w:t>": [</w:t>
-            </w:r>
-          </w:p>
-          <w:p>
-            <w:r>
-              <w:t xml:space="preserve">      "</w:t>
-            </w:r>
-            <w:proofErr w:type="spellStart"/>
-            <w:r>
-              <w:t>string</w:t>
-            </w:r>
-            <w:proofErr w:type="spellEnd"/>
-            <w:r>
-              <w:t>"</w:t>
-            </w:r>
-          </w:p>
-          <w:p>
-            <w:r>
-              <w:lastRenderedPageBreak/>
               <w:t xml:space="preserve">    ],</w:t>
             </w:r>
           </w:p>
@@ -8659,7 +8908,6 @@
         <w:docPartUnique/>
       </w:docPartObj>
     </w:sdtPr>
-    <w:sdtEndPr/>
     <w:sdtContent>
       <w:p>
         <w:pPr>
@@ -8679,7 +8927,7 @@
           <w:rPr>
             <w:noProof/>
           </w:rPr>
-          <w:t>10</w:t>
+          <w:t>15</w:t>
         </w:r>
         <w:r>
           <w:fldChar w:fldCharType="end"/>
@@ -10243,7 +10491,7 @@
 </file>
 
 <file path=customXml/itemProps1.xml><?xml version="1.0" encoding="utf-8"?>
-<ds:datastoreItem xmlns:ds="http://schemas.openxmlformats.org/officeDocument/2006/customXml" ds:itemID="{F76791C4-22B4-4841-971E-CDC34C1EF304}">
+<ds:datastoreItem xmlns:ds="http://schemas.openxmlformats.org/officeDocument/2006/customXml" ds:itemID="{6A8F1F89-1018-4006-A990-1948A1DF2233}">
   <ds:schemaRefs>
     <ds:schemaRef ds:uri="http://schemas.openxmlformats.org/officeDocument/2006/bibliography"/>
   </ds:schemaRefs>

</xml_diff>